<commit_message>
add that query packets < 0.5s gets dropped to README
</commit_message>
<xml_diff>
--- a/assignment2/README.docx
+++ b/assignment2/README.docx
@@ -171,39 +171,27 @@
         <w:rPr>
           <w:rFonts w:ascii="Arial" w:hAnsi="Arial" w:cs="Arial"/>
         </w:rPr>
-        <w:t xml:space="preserve">For the 0% </w:t>
-      </w:r>
-      <w:r>
-        <w:rPr>
-          <w:rFonts w:ascii="Arial" w:hAnsi="Arial" w:cs="Arial"/>
-        </w:rPr>
-        <w:t>case, we have no knowledge on the jobs and their sizes. Therefore, even though we can measure the elapsed time of each job, we cannot make any assumptions about the server capacity since we do not know the job size.</w:t>
-      </w:r>
-    </w:p>
-    <w:p>
-      <w:pPr>
-        <w:rPr>
-          <w:rFonts w:ascii="Arial" w:hAnsi="Arial" w:cs="Arial"/>
-        </w:rPr>
-      </w:pPr>
-    </w:p>
-    <w:p>
-      <w:pPr>
-        <w:rPr>
-          <w:rFonts w:ascii="Arial" w:hAnsi="Arial" w:cs="Arial"/>
-        </w:rPr>
-      </w:pPr>
-      <w:r>
-        <w:rPr>
-          <w:rFonts w:ascii="Arial" w:hAnsi="Arial" w:cs="Arial"/>
-        </w:rPr>
-        <w:t>Therefore, our design here centers arou</w:t>
-      </w:r>
-      <w:r>
-        <w:rPr>
-          <w:rFonts w:ascii="Arial" w:hAnsi="Arial" w:cs="Arial"/>
-        </w:rPr>
-        <w:t>nd a simple principle:</w:t>
+        <w:t>For the 0% case, we have no knowledge on the jobs and their sizes. Therefore, even though we can measure the elapsed time of each job, we cannot make any assumptions about the server capacity since we do not know the job size.</w:t>
+      </w:r>
+    </w:p>
+    <w:p>
+      <w:pPr>
+        <w:rPr>
+          <w:rFonts w:ascii="Arial" w:hAnsi="Arial" w:cs="Arial"/>
+        </w:rPr>
+      </w:pPr>
+    </w:p>
+    <w:p>
+      <w:pPr>
+        <w:rPr>
+          <w:rFonts w:ascii="Arial" w:hAnsi="Arial" w:cs="Arial"/>
+        </w:rPr>
+      </w:pPr>
+      <w:r>
+        <w:rPr>
+          <w:rFonts w:ascii="Arial" w:hAnsi="Arial" w:cs="Arial"/>
+        </w:rPr>
+        <w:t>Therefore, our design here centers around a simple principle:</w:t>
       </w:r>
     </w:p>
     <w:p>
@@ -324,15 +312,7 @@
           <w:b/>
           <w:bCs/>
         </w:rPr>
-        <w:t>a</w:t>
-      </w:r>
-      <w:r>
-        <w:rPr>
-          <w:rFonts w:ascii="Arial" w:hAnsi="Arial" w:cs="Arial"/>
-          <w:b/>
-          <w:bCs/>
-        </w:rPr>
-        <w:t>ny first server that is idle</w:t>
+        <w:t>any first server that is idle</w:t>
       </w:r>
       <w:r>
         <w:rPr>
@@ -408,15 +388,7 @@
           <w:b/>
           <w:bCs/>
         </w:rPr>
-        <w:t>“idle” faster, and</w:t>
-      </w:r>
-      <w:r>
-        <w:rPr>
-          <w:rFonts w:ascii="Arial" w:hAnsi="Arial" w:cs="Arial"/>
-          <w:b/>
-          <w:bCs/>
-        </w:rPr>
-        <w:t xml:space="preserve"> more times than other servers</w:t>
+        <w:t>“idle” faster, and more times than other servers</w:t>
       </w:r>
       <w:r>
         <w:rPr>
@@ -479,38 +451,6 @@
           <w:rFonts w:ascii="Arial" w:hAnsi="Arial" w:cs="Arial"/>
         </w:rPr>
       </w:pPr>
-      <w:r>
-        <w:rPr>
-          <w:rFonts w:ascii="Arial" w:hAnsi="Arial" w:cs="Arial"/>
-        </w:rPr>
-        <w:t>Here, we have knowledge on</w:t>
-      </w:r>
-      <w:r>
-        <w:rPr>
-          <w:rFonts w:ascii="Arial" w:hAnsi="Arial" w:cs="Arial"/>
-        </w:rPr>
-        <w:t xml:space="preserve"> all</w:t>
-      </w:r>
-      <w:r>
-        <w:rPr>
-          <w:rFonts w:ascii="Arial" w:hAnsi="Arial" w:cs="Arial"/>
-        </w:rPr>
-        <w:t xml:space="preserve"> job sizes.</w:t>
-      </w:r>
-    </w:p>
-    <w:p>
-      <w:pPr>
-        <w:rPr>
-          <w:rFonts w:ascii="Arial" w:hAnsi="Arial" w:cs="Arial"/>
-        </w:rPr>
-      </w:pPr>
-    </w:p>
-    <w:p>
-      <w:pPr>
-        <w:rPr>
-          <w:rFonts w:ascii="Arial" w:hAnsi="Arial" w:cs="Arial"/>
-        </w:rPr>
-      </w:pPr>
     </w:p>
     <w:p>
       <w:pPr>
@@ -556,22 +496,14 @@
         </w:rPr>
         <w:t xml:space="preserve">estimate the processing capacities of servers </w:t>
       </w:r>
-      <w:proofErr w:type="gramStart"/>
-      <w:r>
-        <w:rPr>
-          <w:rFonts w:ascii="Arial" w:hAnsi="Arial" w:cs="Arial"/>
-        </w:rPr>
-        <w:t xml:space="preserve">by </w:t>
-      </w:r>
-      <w:r>
-        <w:rPr>
-          <w:rFonts w:ascii="Arial" w:hAnsi="Arial" w:cs="Arial"/>
-          <w:b/>
-          <w:bCs/>
-        </w:rPr>
-        <w:t xml:space="preserve"> =</w:t>
-      </w:r>
-      <w:proofErr w:type="gramEnd"/>
+      <w:r>
+        <w:rPr>
+          <w:rFonts w:ascii="Arial" w:hAnsi="Arial" w:cs="Arial"/>
+          <w:b/>
+          <w:bCs/>
+        </w:rPr>
+        <w:t>as</w:t>
+      </w:r>
       <w:r>
         <w:rPr>
           <w:rFonts w:ascii="Arial" w:hAnsi="Arial" w:cs="Arial"/>
@@ -612,15 +544,7 @@
           <w:b/>
           <w:bCs/>
         </w:rPr>
-        <w:t xml:space="preserve"> N (nu</w:t>
-      </w:r>
-      <w:r>
-        <w:rPr>
-          <w:rFonts w:ascii="Arial" w:hAnsi="Arial" w:cs="Arial"/>
-          <w:b/>
-          <w:bCs/>
-        </w:rPr>
-        <w:t xml:space="preserve">mber of servers) </w:t>
+        <w:t xml:space="preserve"> N (number of servers) </w:t>
       </w:r>
       <w:r>
         <w:rPr>
@@ -660,6 +584,116 @@
         <w:rPr>
           <w:rFonts w:ascii="Arial" w:hAnsi="Arial" w:cs="Arial"/>
         </w:rPr>
+        <w:t xml:space="preserve">To reduce </w:t>
+      </w:r>
+      <w:r>
+        <w:rPr>
+          <w:rFonts w:ascii="Arial" w:hAnsi="Arial" w:cs="Arial"/>
+        </w:rPr>
+        <w:t xml:space="preserve">inaccuracies </w:t>
+      </w:r>
+      <w:r>
+        <w:rPr>
+          <w:rFonts w:ascii="Arial" w:hAnsi="Arial" w:cs="Arial"/>
+        </w:rPr>
+        <w:t xml:space="preserve">for </w:t>
+      </w:r>
+      <w:r>
+        <w:rPr>
+          <w:rFonts w:ascii="Arial" w:hAnsi="Arial" w:cs="Arial"/>
+        </w:rPr>
+        <w:t>estimat</w:t>
+      </w:r>
+      <w:r>
+        <w:rPr>
+          <w:rFonts w:ascii="Arial" w:hAnsi="Arial" w:cs="Arial"/>
+        </w:rPr>
+        <w:t xml:space="preserve">ing server </w:t>
+      </w:r>
+      <w:r>
+        <w:rPr>
+          <w:rFonts w:ascii="Arial" w:hAnsi="Arial" w:cs="Arial"/>
+        </w:rPr>
+        <w:t>capacity</w:t>
+      </w:r>
+      <w:r>
+        <w:rPr>
+          <w:rFonts w:ascii="Arial" w:hAnsi="Arial" w:cs="Arial"/>
+        </w:rPr>
+        <w:t xml:space="preserve"> due to rounding errors</w:t>
+      </w:r>
+      <w:r>
+        <w:rPr>
+          <w:rFonts w:ascii="Arial" w:hAnsi="Arial" w:cs="Arial"/>
+        </w:rPr>
+        <w:t xml:space="preserve">, </w:t>
+      </w:r>
+      <w:r>
+        <w:rPr>
+          <w:rFonts w:ascii="Arial" w:hAnsi="Arial" w:cs="Arial"/>
+        </w:rPr>
+        <w:t xml:space="preserve">for </w:t>
+      </w:r>
+      <w:r>
+        <w:rPr>
+          <w:rFonts w:ascii="Arial" w:hAnsi="Arial" w:cs="Arial"/>
+        </w:rPr>
+        <w:t xml:space="preserve">example when </w:t>
+      </w:r>
+      <w:r>
+        <w:rPr>
+          <w:rFonts w:ascii="Arial" w:hAnsi="Arial" w:cs="Arial"/>
+        </w:rPr>
+        <w:t>job size 8 to a server with capacity of 200</w:t>
+      </w:r>
+      <w:r>
+        <w:rPr>
+          <w:rFonts w:ascii="Arial" w:hAnsi="Arial" w:cs="Arial"/>
+        </w:rPr>
+        <w:t>, time taken by job might be too small for accurate estimations</w:t>
+      </w:r>
+      <w:r>
+        <w:rPr>
+          <w:rFonts w:ascii="Arial" w:hAnsi="Arial" w:cs="Arial"/>
+        </w:rPr>
+        <w:t xml:space="preserve">, </w:t>
+      </w:r>
+      <w:r>
+        <w:rPr>
+          <w:rFonts w:ascii="Arial" w:hAnsi="Arial" w:cs="Arial"/>
+        </w:rPr>
+        <w:t xml:space="preserve">we’ve decided </w:t>
+      </w:r>
+      <w:r>
+        <w:rPr>
+          <w:rFonts w:ascii="Arial" w:hAnsi="Arial" w:cs="Arial"/>
+        </w:rPr>
+        <w:t>only accept query packets that takes &gt; 0.5 seconds to return</w:t>
+      </w:r>
+      <w:r>
+        <w:rPr>
+          <w:rFonts w:ascii="Arial" w:hAnsi="Arial" w:cs="Arial"/>
+        </w:rPr>
+        <w:t>.</w:t>
+      </w:r>
+    </w:p>
+    <w:p>
+      <w:pPr>
+        <w:rPr>
+          <w:rFonts w:ascii="Arial" w:hAnsi="Arial" w:cs="Arial"/>
+        </w:rPr>
+      </w:pPr>
+    </w:p>
+    <w:p>
+      <w:pPr>
+        <w:rPr>
+          <w:rFonts w:ascii="Arial" w:hAnsi="Arial" w:cs="Arial"/>
+        </w:rPr>
+      </w:pPr>
+      <w:r>
+        <w:rPr>
+          <w:rFonts w:ascii="Arial" w:hAnsi="Arial" w:cs="Arial"/>
+        </w:rPr>
         <w:t>When the servers complete these “probe” requests and reply, we calculate the time elapsed, and then obtain the processing capacity from the above formula</w:t>
       </w:r>
       <w:r>
@@ -673,22 +707,6 @@
       <w:pPr>
         <w:rPr>
           <w:rFonts w:ascii="Arial" w:hAnsi="Arial" w:cs="Arial"/>
-        </w:rPr>
-      </w:pPr>
-    </w:p>
-    <w:p>
-      <w:pPr>
-        <w:rPr>
-          <w:rFonts w:ascii="Arial" w:hAnsi="Arial" w:cs="Arial"/>
-          <w:b/>
-          <w:bCs/>
-        </w:rPr>
-      </w:pPr>
-    </w:p>
-    <w:p>
-      <w:pPr>
-        <w:rPr>
-          <w:rFonts w:ascii="Arial" w:hAnsi="Arial" w:cs="Arial"/>
           <w:b/>
           <w:bCs/>
         </w:rPr>
@@ -700,15 +718,7 @@
           <w:bCs/>
         </w:rPr>
         <w:lastRenderedPageBreak/>
-        <w:t xml:space="preserve">“Phase 1.5”: job accumulation when no processing capacity estimates are available yet </w:t>
-      </w:r>
-      <w:r>
-        <w:rPr>
-          <w:rFonts w:ascii="Arial" w:hAnsi="Arial" w:cs="Arial"/>
-          <w:b/>
-          <w:bCs/>
-        </w:rPr>
-        <w:t>(one-time)</w:t>
+        <w:t>“Phase 1.5”: job accumulation when no processing capacity estimates are available yet (one-time)</w:t>
       </w:r>
     </w:p>
     <w:p>
@@ -2128,13 +2138,7 @@
         <w:rPr>
           <w:rFonts w:ascii="Arial" w:hAnsi="Arial" w:cs="Arial"/>
         </w:rPr>
-        <w:t xml:space="preserve"> step 4 of the 100% case, </w:t>
-      </w:r>
-      <w:r>
-        <w:rPr>
-          <w:rFonts w:ascii="Arial" w:hAnsi="Arial" w:cs="Arial"/>
-        </w:rPr>
-        <w:t xml:space="preserve">we update the </w:t>
+        <w:t xml:space="preserve"> step 4 of the 100% case, we update the </w:t>
       </w:r>
       <w:r>
         <w:rPr>
@@ -2170,13 +2174,7 @@
         <w:rPr>
           <w:rFonts w:ascii="Arial" w:hAnsi="Arial" w:cs="Arial"/>
         </w:rPr>
-        <w:t>for the current job to the existing timestamp.</w:t>
-      </w:r>
-      <w:r>
-        <w:rPr>
-          <w:rFonts w:ascii="Arial" w:hAnsi="Arial" w:cs="Arial"/>
-        </w:rPr>
-        <w:t xml:space="preserve"> </w:t>
+        <w:t xml:space="preserve">for the current job to the existing timestamp. </w:t>
       </w:r>
     </w:p>
     <w:p>
@@ -2194,21 +2192,7 @@
         <w:rPr>
           <w:rFonts w:ascii="Arial" w:hAnsi="Arial" w:cs="Arial"/>
         </w:rPr>
-        <w:t xml:space="preserve">This process_time in this </w:t>
-      </w:r>
-      <w:proofErr w:type="gramStart"/>
-      <w:r>
-        <w:rPr>
-          <w:rFonts w:ascii="Arial" w:hAnsi="Arial" w:cs="Arial"/>
-        </w:rPr>
-        <w:t>case</w:t>
-      </w:r>
-      <w:proofErr w:type="gramEnd"/>
-      <w:r>
-        <w:rPr>
-          <w:rFonts w:ascii="Arial" w:hAnsi="Arial" w:cs="Arial"/>
-        </w:rPr>
-        <w:t xml:space="preserve"> however, Is calculated from an estimate of the job size (average of all known job sizes)</w:t>
+        <w:t>This process_time in this case however, Is calculated from an estimate of the job size (average of all known job sizes)</w:t>
       </w:r>
     </w:p>
     <w:p>
@@ -2306,55 +2290,21 @@
         <w:rPr>
           <w:rFonts w:ascii="Arial" w:hAnsi="Arial" w:cs="Arial"/>
         </w:rPr>
-        <w:t xml:space="preserve">Applying the </w:t>
-      </w:r>
-      <w:r>
-        <w:rPr>
-          <w:rFonts w:ascii="Arial" w:hAnsi="Arial" w:cs="Arial"/>
-        </w:rPr>
-        <w:t>0</w:t>
-      </w:r>
-      <w:r>
-        <w:rPr>
-          <w:rFonts w:ascii="Arial" w:hAnsi="Arial" w:cs="Arial"/>
-        </w:rPr>
-        <w:t xml:space="preserve">% algorithm for job requests of </w:t>
-      </w:r>
-      <w:r>
-        <w:rPr>
-          <w:rFonts w:ascii="Arial" w:hAnsi="Arial" w:cs="Arial"/>
-          <w:b/>
-          <w:bCs/>
-        </w:rPr>
-        <w:t>un</w:t>
-      </w:r>
-      <w:r>
-        <w:rPr>
-          <w:rFonts w:ascii="Arial" w:hAnsi="Arial" w:cs="Arial"/>
-          <w:b/>
-          <w:bCs/>
-        </w:rPr>
-        <w:t>known sizes</w:t>
-      </w:r>
-      <w:r>
-        <w:rPr>
-          <w:rFonts w:ascii="Arial" w:hAnsi="Arial" w:cs="Arial"/>
-        </w:rPr>
-        <w:t>, enhanced by knowledge of server capacities. (</w:t>
-      </w:r>
-      <w:proofErr w:type="gramStart"/>
-      <w:r>
-        <w:rPr>
-          <w:rFonts w:ascii="Arial" w:hAnsi="Arial" w:cs="Arial"/>
-        </w:rPr>
-        <w:t>choose</w:t>
-      </w:r>
-      <w:proofErr w:type="gramEnd"/>
-      <w:r>
-        <w:rPr>
-          <w:rFonts w:ascii="Arial" w:hAnsi="Arial" w:cs="Arial"/>
-        </w:rPr>
-        <w:t xml:space="preserve"> the fastest idle server)</w:t>
+        <w:t xml:space="preserve">Applying the 0% algorithm for job requests of </w:t>
+      </w:r>
+      <w:r>
+        <w:rPr>
+          <w:rFonts w:ascii="Arial" w:hAnsi="Arial" w:cs="Arial"/>
+          <w:b/>
+          <w:bCs/>
+        </w:rPr>
+        <w:t>unknown sizes</w:t>
+      </w:r>
+      <w:r>
+        <w:rPr>
+          <w:rFonts w:ascii="Arial" w:hAnsi="Arial" w:cs="Arial"/>
+        </w:rPr>
+        <w:t>, enhanced by knowledge of server capacities. (choose the fastest idle server)</w:t>
       </w:r>
     </w:p>
     <w:p>
@@ -2386,15 +2336,7 @@
           <w:b/>
           <w:bCs/>
         </w:rPr>
-        <w:t>un</w:t>
-      </w:r>
-      <w:r>
-        <w:rPr>
-          <w:rFonts w:ascii="Arial" w:hAnsi="Arial" w:cs="Arial"/>
-          <w:b/>
-          <w:bCs/>
-        </w:rPr>
-        <w:t>known sizes</w:t>
+        <w:t>unknown sizes</w:t>
       </w:r>
       <w:r>
         <w:rPr>
@@ -2564,7 +2506,6 @@
         </w:rPr>
         <w:t xml:space="preserve">on </w:t>
       </w:r>
-      <w:proofErr w:type="spellStart"/>
       <w:r>
         <w:rPr>
           <w:rFonts w:ascii="Arial" w:hAnsi="Arial" w:cs="Arial"/>
@@ -2575,14 +2516,7 @@
         <w:rPr>
           <w:rFonts w:ascii="Arial" w:hAnsi="Arial" w:cs="Arial"/>
         </w:rPr>
-        <w:t>server</w:t>
-      </w:r>
-      <w:proofErr w:type="spellEnd"/>
-      <w:r>
-        <w:rPr>
-          <w:rFonts w:ascii="Arial" w:hAnsi="Arial" w:cs="Arial"/>
-        </w:rPr>
-        <w:t>/client</w:t>
+        <w:t>server/client</w:t>
       </w:r>
       <w:r>
         <w:rPr>
@@ -2635,25 +2569,24 @@
           <w:color w:val="000000"/>
           <w:shd w:val="clear" w:color="auto" w:fill="EEFFDE"/>
         </w:rPr>
-        <w:t xml:space="preserve">*** Average completion </w:t>
-      </w:r>
-      <w:proofErr w:type="gramStart"/>
-      <w:r>
+        <w:t>*** Average completion time : 18.5519</w:t>
+      </w:r>
+    </w:p>
+    <w:p>
+      <w:pPr>
         <w:rPr>
           <w:rFonts w:ascii="Roboto" w:hAnsi="Roboto"/>
           <w:color w:val="000000"/>
           <w:shd w:val="clear" w:color="auto" w:fill="EEFFDE"/>
         </w:rPr>
-        <w:t>time :</w:t>
-      </w:r>
-      <w:proofErr w:type="gramEnd"/>
+      </w:pPr>
       <w:r>
         <w:rPr>
           <w:rFonts w:ascii="Roboto" w:hAnsi="Roboto"/>
           <w:color w:val="000000"/>
           <w:shd w:val="clear" w:color="auto" w:fill="EEFFDE"/>
         </w:rPr>
-        <w:t xml:space="preserve"> 18.5519</w:t>
+        <w:t>*** 50th percentile time : 17.8000</w:t>
       </w:r>
     </w:p>
     <w:p>
@@ -2670,70 +2603,68 @@
           <w:color w:val="000000"/>
           <w:shd w:val="clear" w:color="auto" w:fill="EEFFDE"/>
         </w:rPr>
-        <w:t xml:space="preserve">*** 50th percentile </w:t>
-      </w:r>
-      <w:proofErr w:type="gramStart"/>
-      <w:r>
+        <w:t>*** 95th percentile time : 35.7000</w:t>
+      </w:r>
+    </w:p>
+    <w:p>
+      <w:pPr>
         <w:rPr>
           <w:rFonts w:ascii="Roboto" w:hAnsi="Roboto"/>
           <w:color w:val="000000"/>
           <w:shd w:val="clear" w:color="auto" w:fill="EEFFDE"/>
         </w:rPr>
-        <w:t>time :</w:t>
-      </w:r>
-      <w:proofErr w:type="gramEnd"/>
-      <w:r>
+      </w:pPr>
+    </w:p>
+    <w:p>
+      <w:pPr>
         <w:rPr>
           <w:rFonts w:ascii="Roboto" w:hAnsi="Roboto"/>
           <w:color w:val="000000"/>
           <w:shd w:val="clear" w:color="auto" w:fill="EEFFDE"/>
         </w:rPr>
-        <w:t xml:space="preserve"> 17.8000</w:t>
-      </w:r>
-    </w:p>
-    <w:p>
-      <w:pPr>
+      </w:pPr>
+      <w:r>
         <w:rPr>
           <w:rFonts w:ascii="Roboto" w:hAnsi="Roboto"/>
           <w:color w:val="000000"/>
           <w:shd w:val="clear" w:color="auto" w:fill="EEFFDE"/>
         </w:rPr>
-      </w:pPr>
-      <w:r>
+        <w:t>50%</w:t>
+      </w:r>
+    </w:p>
+    <w:p>
+      <w:pPr>
         <w:rPr>
           <w:rFonts w:ascii="Roboto" w:hAnsi="Roboto"/>
           <w:color w:val="000000"/>
           <w:shd w:val="clear" w:color="auto" w:fill="EEFFDE"/>
         </w:rPr>
-        <w:t xml:space="preserve">*** 95th percentile </w:t>
-      </w:r>
-      <w:proofErr w:type="gramStart"/>
+      </w:pPr>
       <w:r>
         <w:rPr>
           <w:rFonts w:ascii="Roboto" w:hAnsi="Roboto"/>
           <w:color w:val="000000"/>
           <w:shd w:val="clear" w:color="auto" w:fill="EEFFDE"/>
         </w:rPr>
-        <w:t>time :</w:t>
-      </w:r>
-      <w:proofErr w:type="gramEnd"/>
-      <w:r>
+        <w:t>*** Average completion time : 17.7171</w:t>
+      </w:r>
+    </w:p>
+    <w:p>
+      <w:pPr>
         <w:rPr>
           <w:rFonts w:ascii="Roboto" w:hAnsi="Roboto"/>
           <w:color w:val="000000"/>
           <w:shd w:val="clear" w:color="auto" w:fill="EEFFDE"/>
         </w:rPr>
-        <w:t xml:space="preserve"> 35.7000</w:t>
-      </w:r>
-    </w:p>
-    <w:p>
-      <w:pPr>
+      </w:pPr>
+      <w:r>
         <w:rPr>
           <w:rFonts w:ascii="Roboto" w:hAnsi="Roboto"/>
           <w:color w:val="000000"/>
           <w:shd w:val="clear" w:color="auto" w:fill="EEFFDE"/>
         </w:rPr>
-      </w:pPr>
+        <w:t>*** 50th percentile time : 15.9500</w:t>
+      </w:r>
     </w:p>
     <w:p>
       <w:pPr>
@@ -2749,7 +2680,7 @@
           <w:color w:val="000000"/>
           <w:shd w:val="clear" w:color="auto" w:fill="EEFFDE"/>
         </w:rPr>
-        <w:t>50%</w:t>
+        <w:t>*** 95th percentile time : 36.4450</w:t>
       </w:r>
     </w:p>
     <w:p>
@@ -2760,232 +2691,73 @@
           <w:shd w:val="clear" w:color="auto" w:fill="EEFFDE"/>
         </w:rPr>
       </w:pPr>
-      <w:r>
+    </w:p>
+    <w:p>
+      <w:pPr>
         <w:rPr>
           <w:rFonts w:ascii="Roboto" w:hAnsi="Roboto"/>
           <w:color w:val="000000"/>
           <w:shd w:val="clear" w:color="auto" w:fill="EEFFDE"/>
         </w:rPr>
-        <w:t xml:space="preserve">*** Average completion </w:t>
-      </w:r>
-      <w:proofErr w:type="gramStart"/>
+      </w:pPr>
       <w:r>
         <w:rPr>
           <w:rFonts w:ascii="Roboto" w:hAnsi="Roboto"/>
           <w:color w:val="000000"/>
           <w:shd w:val="clear" w:color="auto" w:fill="EEFFDE"/>
         </w:rPr>
-        <w:t>time :</w:t>
-      </w:r>
-      <w:proofErr w:type="gramEnd"/>
-      <w:r>
+        <w:t>100%</w:t>
+      </w:r>
+    </w:p>
+    <w:p>
+      <w:pPr>
         <w:rPr>
           <w:rFonts w:ascii="Roboto" w:hAnsi="Roboto"/>
           <w:color w:val="000000"/>
           <w:shd w:val="clear" w:color="auto" w:fill="EEFFDE"/>
         </w:rPr>
-        <w:t xml:space="preserve"> 17.7171</w:t>
-      </w:r>
-    </w:p>
-    <w:p>
-      <w:pPr>
+      </w:pPr>
+      <w:r>
         <w:rPr>
           <w:rFonts w:ascii="Roboto" w:hAnsi="Roboto"/>
           <w:color w:val="000000"/>
           <w:shd w:val="clear" w:color="auto" w:fill="EEFFDE"/>
         </w:rPr>
-      </w:pPr>
-      <w:r>
+        <w:t>*** Average completion time : 17.1046</w:t>
+      </w:r>
+    </w:p>
+    <w:p>
+      <w:pPr>
         <w:rPr>
           <w:rFonts w:ascii="Roboto" w:hAnsi="Roboto"/>
           <w:color w:val="000000"/>
           <w:shd w:val="clear" w:color="auto" w:fill="EEFFDE"/>
         </w:rPr>
-        <w:t xml:space="preserve">*** 50th percentile </w:t>
-      </w:r>
-      <w:proofErr w:type="gramStart"/>
+      </w:pPr>
       <w:r>
         <w:rPr>
           <w:rFonts w:ascii="Roboto" w:hAnsi="Roboto"/>
           <w:color w:val="000000"/>
           <w:shd w:val="clear" w:color="auto" w:fill="EEFFDE"/>
         </w:rPr>
-        <w:t>time :</w:t>
-      </w:r>
-      <w:proofErr w:type="gramEnd"/>
-      <w:r>
+        <w:t>*** 50th percentile time : 17.1250</w:t>
+      </w:r>
+    </w:p>
+    <w:p>
+      <w:pPr>
         <w:rPr>
           <w:rFonts w:ascii="Roboto" w:hAnsi="Roboto"/>
           <w:color w:val="000000"/>
           <w:shd w:val="clear" w:color="auto" w:fill="EEFFDE"/>
         </w:rPr>
-        <w:t xml:space="preserve"> 15.9500</w:t>
-      </w:r>
-    </w:p>
-    <w:p>
-      <w:pPr>
+      </w:pPr>
+      <w:r>
         <w:rPr>
           <w:rFonts w:ascii="Roboto" w:hAnsi="Roboto"/>
           <w:color w:val="000000"/>
           <w:shd w:val="clear" w:color="auto" w:fill="EEFFDE"/>
         </w:rPr>
-      </w:pPr>
-      <w:r>
-        <w:rPr>
-          <w:rFonts w:ascii="Roboto" w:hAnsi="Roboto"/>
-          <w:color w:val="000000"/>
-          <w:shd w:val="clear" w:color="auto" w:fill="EEFFDE"/>
-        </w:rPr>
-        <w:t xml:space="preserve">*** 95th percentile </w:t>
-      </w:r>
-      <w:proofErr w:type="gramStart"/>
-      <w:r>
-        <w:rPr>
-          <w:rFonts w:ascii="Roboto" w:hAnsi="Roboto"/>
-          <w:color w:val="000000"/>
-          <w:shd w:val="clear" w:color="auto" w:fill="EEFFDE"/>
-        </w:rPr>
-        <w:t>time :</w:t>
-      </w:r>
-      <w:proofErr w:type="gramEnd"/>
-      <w:r>
-        <w:rPr>
-          <w:rFonts w:ascii="Roboto" w:hAnsi="Roboto"/>
-          <w:color w:val="000000"/>
-          <w:shd w:val="clear" w:color="auto" w:fill="EEFFDE"/>
-        </w:rPr>
-        <w:t xml:space="preserve"> 36.4450</w:t>
-      </w:r>
-    </w:p>
-    <w:p>
-      <w:pPr>
-        <w:rPr>
-          <w:rFonts w:ascii="Roboto" w:hAnsi="Roboto"/>
-          <w:color w:val="000000"/>
-          <w:shd w:val="clear" w:color="auto" w:fill="EEFFDE"/>
-        </w:rPr>
-      </w:pPr>
-    </w:p>
-    <w:p>
-      <w:pPr>
-        <w:rPr>
-          <w:rFonts w:ascii="Roboto" w:hAnsi="Roboto"/>
-          <w:color w:val="000000"/>
-          <w:shd w:val="clear" w:color="auto" w:fill="EEFFDE"/>
-        </w:rPr>
-      </w:pPr>
-      <w:r>
-        <w:rPr>
-          <w:rFonts w:ascii="Roboto" w:hAnsi="Roboto"/>
-          <w:color w:val="000000"/>
-          <w:shd w:val="clear" w:color="auto" w:fill="EEFFDE"/>
-        </w:rPr>
-        <w:t>100%</w:t>
-      </w:r>
-    </w:p>
-    <w:p>
-      <w:pPr>
-        <w:rPr>
-          <w:rFonts w:ascii="Roboto" w:hAnsi="Roboto"/>
-          <w:color w:val="000000"/>
-          <w:shd w:val="clear" w:color="auto" w:fill="EEFFDE"/>
-        </w:rPr>
-      </w:pPr>
-      <w:r>
-        <w:rPr>
-          <w:rFonts w:ascii="Roboto" w:hAnsi="Roboto"/>
-          <w:color w:val="000000"/>
-          <w:shd w:val="clear" w:color="auto" w:fill="EEFFDE"/>
-        </w:rPr>
-        <w:t xml:space="preserve">*** Average completion </w:t>
-      </w:r>
-      <w:proofErr w:type="gramStart"/>
-      <w:r>
-        <w:rPr>
-          <w:rFonts w:ascii="Roboto" w:hAnsi="Roboto"/>
-          <w:color w:val="000000"/>
-          <w:shd w:val="clear" w:color="auto" w:fill="EEFFDE"/>
-        </w:rPr>
-        <w:t>time :</w:t>
-      </w:r>
-      <w:proofErr w:type="gramEnd"/>
-      <w:r>
-        <w:rPr>
-          <w:rFonts w:ascii="Roboto" w:hAnsi="Roboto"/>
-          <w:color w:val="000000"/>
-          <w:shd w:val="clear" w:color="auto" w:fill="EEFFDE"/>
-        </w:rPr>
-        <w:t xml:space="preserve"> 17.1046</w:t>
-      </w:r>
-    </w:p>
-    <w:p>
-      <w:pPr>
-        <w:rPr>
-          <w:rFonts w:ascii="Roboto" w:hAnsi="Roboto"/>
-          <w:color w:val="000000"/>
-          <w:shd w:val="clear" w:color="auto" w:fill="EEFFDE"/>
-        </w:rPr>
-      </w:pPr>
-      <w:r>
-        <w:rPr>
-          <w:rFonts w:ascii="Roboto" w:hAnsi="Roboto"/>
-          <w:color w:val="000000"/>
-          <w:shd w:val="clear" w:color="auto" w:fill="EEFFDE"/>
-        </w:rPr>
-        <w:t xml:space="preserve">*** 50th percentile </w:t>
-      </w:r>
-      <w:proofErr w:type="gramStart"/>
-      <w:r>
-        <w:rPr>
-          <w:rFonts w:ascii="Roboto" w:hAnsi="Roboto"/>
-          <w:color w:val="000000"/>
-          <w:shd w:val="clear" w:color="auto" w:fill="EEFFDE"/>
-        </w:rPr>
-        <w:t>time :</w:t>
-      </w:r>
-      <w:proofErr w:type="gramEnd"/>
-      <w:r>
-        <w:rPr>
-          <w:rFonts w:ascii="Roboto" w:hAnsi="Roboto"/>
-          <w:color w:val="000000"/>
-          <w:shd w:val="clear" w:color="auto" w:fill="EEFFDE"/>
-        </w:rPr>
-        <w:t xml:space="preserve"> 17.1250</w:t>
-      </w:r>
-    </w:p>
-    <w:p>
-      <w:pPr>
-        <w:rPr>
-          <w:rFonts w:ascii="Roboto" w:hAnsi="Roboto"/>
-          <w:color w:val="000000"/>
-          <w:shd w:val="clear" w:color="auto" w:fill="EEFFDE"/>
-        </w:rPr>
-      </w:pPr>
-      <w:r>
-        <w:rPr>
-          <w:rFonts w:ascii="Roboto" w:hAnsi="Roboto"/>
-          <w:color w:val="000000"/>
-          <w:shd w:val="clear" w:color="auto" w:fill="EEFFDE"/>
-        </w:rPr>
-        <w:t xml:space="preserve">*** 95th percentile </w:t>
-      </w:r>
-      <w:proofErr w:type="gramStart"/>
-      <w:r>
-        <w:rPr>
-          <w:rFonts w:ascii="Roboto" w:hAnsi="Roboto"/>
-          <w:color w:val="000000"/>
-          <w:shd w:val="clear" w:color="auto" w:fill="EEFFDE"/>
-        </w:rPr>
-        <w:t>time :</w:t>
-      </w:r>
-      <w:proofErr w:type="gramEnd"/>
-      <w:r>
-        <w:rPr>
-          <w:rFonts w:ascii="Roboto" w:hAnsi="Roboto"/>
-          <w:color w:val="000000"/>
-          <w:shd w:val="clear" w:color="auto" w:fill="EEFFDE"/>
-        </w:rPr>
-        <w:t xml:space="preserve"> 35.6950</w:t>
+        <w:t>*** 95th percentile time : 35.6950</w:t>
       </w:r>
     </w:p>
     <w:p>

</xml_diff>

<commit_message>
Add histograms to report, correct some phrasing
</commit_message>
<xml_diff>
--- a/assignment2/README.docx
+++ b/assignment2/README.docx
@@ -25,20 +25,32 @@
         <w:rPr>
           <w:rFonts w:ascii="Arial" w:hAnsi="Arial" w:cs="Arial"/>
         </w:rPr>
-        <w:t>- Ang Ze Yu (A0187094U)</w:t>
-      </w:r>
-    </w:p>
-    <w:p>
-      <w:pPr>
-        <w:rPr>
-          <w:rFonts w:ascii="Arial" w:hAnsi="Arial" w:cs="Arial"/>
-        </w:rPr>
-      </w:pPr>
-      <w:r>
-        <w:rPr>
-          <w:rFonts w:ascii="Arial" w:hAnsi="Arial" w:cs="Arial"/>
-        </w:rPr>
-        <w:t>- Choo Xing Yu (</w:t>
+        <w:t>-</w:t>
+      </w:r>
+      <w:r>
+        <w:rPr>
+          <w:rFonts w:ascii="Arial" w:hAnsi="Arial" w:cs="Arial"/>
+        </w:rPr>
+        <w:t xml:space="preserve"> Ang Ze Yu (A0187094U)</w:t>
+      </w:r>
+    </w:p>
+    <w:p>
+      <w:pPr>
+        <w:rPr>
+          <w:rFonts w:ascii="Arial" w:hAnsi="Arial" w:cs="Arial"/>
+        </w:rPr>
+      </w:pPr>
+      <w:r>
+        <w:rPr>
+          <w:rFonts w:ascii="Arial" w:hAnsi="Arial" w:cs="Arial"/>
+        </w:rPr>
+        <w:t>-</w:t>
+      </w:r>
+      <w:r>
+        <w:rPr>
+          <w:rFonts w:ascii="Arial" w:hAnsi="Arial" w:cs="Arial"/>
+        </w:rPr>
+        <w:t xml:space="preserve"> Choo Xing Yu (</w:t>
       </w:r>
       <w:r>
         <w:rPr>
@@ -122,13 +134,24 @@
         </w:rPr>
         <w:t>, showing how the addition of job knowledge influences our scheduling algorithm.</w:t>
       </w:r>
-    </w:p>
-    <w:p>
-      <w:pPr>
-        <w:rPr>
-          <w:rFonts w:ascii="Arial" w:hAnsi="Arial" w:cs="Arial"/>
-        </w:rPr>
-      </w:pPr>
+      <w:r>
+        <w:rPr>
+          <w:rFonts w:ascii="Arial" w:hAnsi="Arial" w:cs="Arial"/>
+        </w:rPr>
+        <w:t xml:space="preserve"> Note we don’t hardcode 0% / 50% / 100% detection, this is just for explaining neatly. (feel free to inspect our code </w:t>
+      </w:r>
+      <w:r>
+        <w:rPr>
+          <w:rFonts w:ascii="Arial" w:hAnsi="Arial" w:cs="Arial"/>
+        </w:rPr>
+        <w:t>=</w:t>
+      </w:r>
+      <w:r>
+        <w:rPr>
+          <w:rFonts w:ascii="Arial" w:hAnsi="Arial" w:cs="Arial"/>
+        </w:rPr>
+        <w:t>))</w:t>
+      </w:r>
     </w:p>
     <w:p>
       <w:pPr>
@@ -893,7 +916,21 @@
         <w:rPr>
           <w:rFonts w:ascii="Arial" w:hAnsi="Arial" w:cs="Arial"/>
         </w:rPr>
-        <w:t xml:space="preserve"> this phase is rather rare) </w:t>
+        <w:t xml:space="preserve"> </w:t>
+      </w:r>
+      <w:r>
+        <w:rPr>
+          <w:rFonts w:ascii="Arial" w:hAnsi="Arial" w:cs="Arial"/>
+          <w:b/>
+          <w:bCs/>
+        </w:rPr>
+        <w:t>this phase is rather rare</w:t>
+      </w:r>
+      <w:r>
+        <w:rPr>
+          <w:rFonts w:ascii="Arial" w:hAnsi="Arial" w:cs="Arial"/>
+        </w:rPr>
+        <w:t xml:space="preserve">) </w:t>
       </w:r>
       <w:r>
         <w:rPr>
@@ -1197,7 +1234,19 @@
         <w:rPr>
           <w:rFonts w:ascii="Arial" w:hAnsi="Arial" w:cs="Arial"/>
         </w:rPr>
-        <w:t xml:space="preserve">To choose the server, we first </w:t>
+        <w:t xml:space="preserve">To choose the server, we </w:t>
+      </w:r>
+      <w:r>
+        <w:rPr>
+          <w:rFonts w:ascii="Arial" w:hAnsi="Arial" w:cs="Arial"/>
+        </w:rPr>
+        <w:t xml:space="preserve">also </w:t>
+      </w:r>
+      <w:r>
+        <w:rPr>
+          <w:rFonts w:ascii="Arial" w:hAnsi="Arial" w:cs="Arial"/>
+        </w:rPr>
+        <w:t xml:space="preserve">first </w:t>
       </w:r>
       <w:r>
         <w:rPr>
@@ -1218,6 +1267,12 @@
           <w:bCs/>
         </w:rPr>
         <w:t>idle</w:t>
+      </w:r>
+      <w:r>
+        <w:rPr>
+          <w:rFonts w:ascii="Arial" w:hAnsi="Arial" w:cs="Arial"/>
+        </w:rPr>
+        <w:t>, if any</w:t>
       </w:r>
       <w:r>
         <w:rPr>
@@ -1278,7 +1333,19 @@
         <w:rPr>
           <w:rFonts w:ascii="Arial" w:hAnsi="Arial" w:cs="Arial"/>
         </w:rPr>
-        <w:t>queue the job to be run here.</w:t>
+        <w:t xml:space="preserve">queue the job to be run </w:t>
+      </w:r>
+      <w:r>
+        <w:rPr>
+          <w:rFonts w:ascii="Arial" w:hAnsi="Arial" w:cs="Arial"/>
+        </w:rPr>
+        <w:t>t</w:t>
+      </w:r>
+      <w:r>
+        <w:rPr>
+          <w:rFonts w:ascii="Arial" w:hAnsi="Arial" w:cs="Arial"/>
+        </w:rPr>
+        <w:t>here.</w:t>
       </w:r>
     </w:p>
     <w:p>
@@ -1357,15 +1424,11 @@
       <w:pPr>
         <w:rPr>
           <w:rFonts w:ascii="Arial" w:hAnsi="Arial" w:cs="Arial"/>
-          <w:i/>
-          <w:iCs/>
-        </w:rPr>
-      </w:pPr>
-      <w:r>
-        <w:rPr>
-          <w:rFonts w:ascii="Arial" w:hAnsi="Arial" w:cs="Arial"/>
-          <w:i/>
-          <w:iCs/>
+        </w:rPr>
+      </w:pPr>
+      <w:r>
+        <w:rPr>
+          <w:rFonts w:ascii="Arial" w:hAnsi="Arial" w:cs="Arial"/>
         </w:rPr>
         <w:t>Some implementation details worth noting:</w:t>
       </w:r>
@@ -1385,7 +1448,21 @@
         <w:rPr>
           <w:rFonts w:ascii="Arial" w:hAnsi="Arial" w:cs="Arial"/>
         </w:rPr>
-        <w:t>We maintain our own queue abstractions. That is, each of our servers are only processing one job concurrently. The reasons for this are:</w:t>
+        <w:t xml:space="preserve">We maintain our own </w:t>
+      </w:r>
+      <w:r>
+        <w:rPr>
+          <w:rFonts w:ascii="Arial" w:hAnsi="Arial" w:cs="Arial"/>
+          <w:b/>
+          <w:bCs/>
+        </w:rPr>
+        <w:t>queue abstractions</w:t>
+      </w:r>
+      <w:r>
+        <w:rPr>
+          <w:rFonts w:ascii="Arial" w:hAnsi="Arial" w:cs="Arial"/>
+        </w:rPr>
+        <w:t>. That is, each of our servers are only processing one job concurrently. The reasons for this are:</w:t>
       </w:r>
     </w:p>
     <w:p>
@@ -1441,7 +1518,19 @@
         <w:rPr>
           <w:rFonts w:ascii="Arial" w:hAnsi="Arial" w:cs="Arial"/>
         </w:rPr>
-        <w:t>The other more minor reason is that in this assignment, assigning jobs concurrently to the server does not utilize the server’s processing capacity any better.</w:t>
+        <w:t>The other more minor reason is that in this assignment, assigning</w:t>
+      </w:r>
+      <w:r>
+        <w:rPr>
+          <w:rFonts w:ascii="Arial" w:hAnsi="Arial" w:cs="Arial"/>
+        </w:rPr>
+        <w:t xml:space="preserve"> multiple</w:t>
+      </w:r>
+      <w:r>
+        <w:rPr>
+          <w:rFonts w:ascii="Arial" w:hAnsi="Arial" w:cs="Arial"/>
+        </w:rPr>
+        <w:t xml:space="preserve"> jobs concurrently to the server does not utilize the server’s processing capacity any better.</w:t>
       </w:r>
     </w:p>
     <w:p>
@@ -1459,7 +1548,35 @@
         <w:rPr>
           <w:rFonts w:ascii="Arial" w:hAnsi="Arial" w:cs="Arial"/>
         </w:rPr>
-        <w:t xml:space="preserve">This is not to say our solution is not generalizable outside of this assignment. (e.g., if each server has 4 physical </w:t>
+        <w:t xml:space="preserve">This is </w:t>
+      </w:r>
+      <w:r>
+        <w:rPr>
+          <w:rFonts w:ascii="Arial" w:hAnsi="Arial" w:cs="Arial"/>
+          <w:b/>
+          <w:bCs/>
+        </w:rPr>
+        <w:t>not to say our solution is not generalizable</w:t>
+      </w:r>
+      <w:r>
+        <w:rPr>
+          <w:rFonts w:ascii="Arial" w:hAnsi="Arial" w:cs="Arial"/>
+        </w:rPr>
+        <w:t xml:space="preserve"> </w:t>
+      </w:r>
+      <w:r>
+        <w:rPr>
+          <w:rFonts w:ascii="Arial" w:hAnsi="Arial" w:cs="Arial"/>
+          <w:b/>
+          <w:bCs/>
+        </w:rPr>
+        <w:t>outside of this assignment</w:t>
+      </w:r>
+      <w:r>
+        <w:rPr>
+          <w:rFonts w:ascii="Arial" w:hAnsi="Arial" w:cs="Arial"/>
+        </w:rPr>
+        <w:t xml:space="preserve">. (e.g., if each server has 4 physical </w:t>
       </w:r>
       <w:r>
         <w:rPr>
@@ -1501,17 +1618,29 @@
         <w:rPr>
           <w:rFonts w:ascii="Arial" w:hAnsi="Arial" w:cs="Arial"/>
         </w:rPr>
-        <w:t xml:space="preserve">ll we need merely do in this case is abstract each physical </w:t>
-      </w:r>
-      <w:r>
-        <w:rPr>
-          <w:rFonts w:ascii="Arial" w:hAnsi="Arial" w:cs="Arial"/>
+        <w:t xml:space="preserve">ll we need merely do in this case is </w:t>
+      </w:r>
+      <w:r>
+        <w:rPr>
+          <w:rFonts w:ascii="Arial" w:hAnsi="Arial" w:cs="Arial"/>
+          <w:b/>
+          <w:bCs/>
+        </w:rPr>
+        <w:t xml:space="preserve">abstract each physical </w:t>
+      </w:r>
+      <w:r>
+        <w:rPr>
+          <w:rFonts w:ascii="Arial" w:hAnsi="Arial" w:cs="Arial"/>
+          <w:b/>
+          <w:bCs/>
         </w:rPr>
         <w:t>CPU</w:t>
       </w:r>
       <w:r>
         <w:rPr>
           <w:rFonts w:ascii="Arial" w:hAnsi="Arial" w:cs="Arial"/>
+          <w:b/>
+          <w:bCs/>
         </w:rPr>
         <w:t xml:space="preserve"> core as a separate server</w:t>
       </w:r>
@@ -1660,7 +1789,19 @@
           <w:rFonts w:ascii="Arial" w:hAnsi="Arial" w:cs="Arial"/>
         </w:rPr>
         <w:lastRenderedPageBreak/>
-        <w:t xml:space="preserve">Rationale: </w:t>
+        <w:t>Rationale</w:t>
+      </w:r>
+      <w:r>
+        <w:rPr>
+          <w:rFonts w:ascii="Arial" w:hAnsi="Arial" w:cs="Arial"/>
+        </w:rPr>
+        <w:t xml:space="preserve"> / Conclusion</w:t>
+      </w:r>
+      <w:r>
+        <w:rPr>
+          <w:rFonts w:ascii="Arial" w:hAnsi="Arial" w:cs="Arial"/>
+        </w:rPr>
+        <w:t xml:space="preserve">: </w:t>
       </w:r>
       <w:r>
         <w:rPr>
@@ -2533,28 +2674,21 @@
           <w:u w:val="single"/>
         </w:rPr>
       </w:pPr>
-    </w:p>
-    <w:p>
-      <w:pPr>
+      <w:r>
         <w:rPr>
           <w:rFonts w:ascii="Arial" w:hAnsi="Arial" w:cs="Arial"/>
           <w:u w:val="single"/>
         </w:rPr>
-      </w:pPr>
-      <w:r>
+        <w:lastRenderedPageBreak/>
+        <w:t>Results</w:t>
+      </w:r>
+    </w:p>
+    <w:p>
+      <w:pPr>
         <w:rPr>
           <w:rFonts w:ascii="Arial" w:hAnsi="Arial" w:cs="Arial"/>
           <w:u w:val="single"/>
         </w:rPr>
-        <w:t>Results</w:t>
-      </w:r>
-    </w:p>
-    <w:p>
-      <w:pPr>
-        <w:rPr>
-          <w:rFonts w:ascii="Arial" w:hAnsi="Arial" w:cs="Arial"/>
-          <w:u w:val="single"/>
-        </w:rPr>
       </w:pPr>
     </w:p>
     <w:p>
@@ -2597,7 +2731,31 @@
         <w:rPr>
           <w:rFonts w:ascii="Arial" w:hAnsi="Arial" w:cs="Arial"/>
         </w:rPr>
-        <w:t>server/client</w:t>
+        <w:t>server</w:t>
+      </w:r>
+      <w:r>
+        <w:rPr>
+          <w:rFonts w:ascii="Arial" w:hAnsi="Arial" w:cs="Arial"/>
+        </w:rPr>
+        <w:t xml:space="preserve">_6 </w:t>
+      </w:r>
+      <w:r>
+        <w:rPr>
+          <w:rFonts w:ascii="Arial" w:hAnsi="Arial" w:cs="Arial"/>
+        </w:rPr>
+        <w:t>/</w:t>
+      </w:r>
+      <w:r>
+        <w:rPr>
+          <w:rFonts w:ascii="Arial" w:hAnsi="Arial" w:cs="Arial"/>
+        </w:rPr>
+        <w:t xml:space="preserve"> config_</w:t>
+      </w:r>
+      <w:r>
+        <w:rPr>
+          <w:rFonts w:ascii="Arial" w:hAnsi="Arial" w:cs="Arial"/>
+        </w:rPr>
+        <w:t>client</w:t>
       </w:r>
       <w:r>
         <w:rPr>
@@ -2695,6 +2853,59 @@
           <w:shd w:val="clear" w:color="auto" w:fill="EEFFDE"/>
         </w:rPr>
       </w:pPr>
+      <w:r>
+        <w:rPr>
+          <w:noProof/>
+        </w:rPr>
+        <w:drawing>
+          <wp:inline distT="0" distB="0" distL="0" distR="0" wp14:anchorId="011FA2A7" wp14:editId="0D4CEF5E">
+            <wp:extent cx="4689764" cy="3518593"/>
+            <wp:effectExtent l="0" t="0" r="0" b="5715"/>
+            <wp:docPr id="1" name="Picture 1" descr="Chart, histogram&#10;&#10;Description automatically generated"/>
+            <wp:cNvGraphicFramePr>
+              <a:graphicFrameLocks xmlns:a="http://schemas.openxmlformats.org/drawingml/2006/main" noChangeAspect="1"/>
+            </wp:cNvGraphicFramePr>
+            <a:graphic xmlns:a="http://schemas.openxmlformats.org/drawingml/2006/main">
+              <a:graphicData uri="http://schemas.openxmlformats.org/drawingml/2006/picture">
+                <pic:pic xmlns:pic="http://schemas.openxmlformats.org/drawingml/2006/picture">
+                  <pic:nvPicPr>
+                    <pic:cNvPr id="1" name="Picture 1" descr="Chart, histogram&#10;&#10;Description automatically generated"/>
+                    <pic:cNvPicPr>
+                      <a:picLocks noChangeAspect="1" noChangeArrowheads="1"/>
+                    </pic:cNvPicPr>
+                  </pic:nvPicPr>
+                  <pic:blipFill>
+                    <a:blip r:embed="rId5">
+                      <a:extLst>
+                        <a:ext uri="{28A0092B-C50C-407E-A947-70E740481C1C}">
+                          <a14:useLocalDpi xmlns:a14="http://schemas.microsoft.com/office/drawing/2010/main" val="0"/>
+                        </a:ext>
+                      </a:extLst>
+                    </a:blip>
+                    <a:srcRect/>
+                    <a:stretch>
+                      <a:fillRect/>
+                    </a:stretch>
+                  </pic:blipFill>
+                  <pic:spPr bwMode="auto">
+                    <a:xfrm>
+                      <a:off x="0" y="0"/>
+                      <a:ext cx="4782608" cy="3588251"/>
+                    </a:xfrm>
+                    <a:prstGeom prst="rect">
+                      <a:avLst/>
+                    </a:prstGeom>
+                    <a:noFill/>
+                    <a:ln>
+                      <a:noFill/>
+                    </a:ln>
+                  </pic:spPr>
+                </pic:pic>
+              </a:graphicData>
+            </a:graphic>
+          </wp:inline>
+        </w:drawing>
+      </w:r>
     </w:p>
     <w:p>
       <w:pPr>
@@ -2772,6 +2983,59 @@
           <w:shd w:val="clear" w:color="auto" w:fill="EEFFDE"/>
         </w:rPr>
       </w:pPr>
+      <w:r>
+        <w:rPr>
+          <w:noProof/>
+        </w:rPr>
+        <w:drawing>
+          <wp:inline distT="0" distB="0" distL="0" distR="0" wp14:anchorId="0715507D" wp14:editId="5EEC15B2">
+            <wp:extent cx="4634346" cy="3477017"/>
+            <wp:effectExtent l="0" t="0" r="0" b="9525"/>
+            <wp:docPr id="2" name="Picture 2" descr="Chart, histogram&#10;&#10;Description automatically generated"/>
+            <wp:cNvGraphicFramePr>
+              <a:graphicFrameLocks xmlns:a="http://schemas.openxmlformats.org/drawingml/2006/main" noChangeAspect="1"/>
+            </wp:cNvGraphicFramePr>
+            <a:graphic xmlns:a="http://schemas.openxmlformats.org/drawingml/2006/main">
+              <a:graphicData uri="http://schemas.openxmlformats.org/drawingml/2006/picture">
+                <pic:pic xmlns:pic="http://schemas.openxmlformats.org/drawingml/2006/picture">
+                  <pic:nvPicPr>
+                    <pic:cNvPr id="2" name="Picture 2" descr="Chart, histogram&#10;&#10;Description automatically generated"/>
+                    <pic:cNvPicPr>
+                      <a:picLocks noChangeAspect="1" noChangeArrowheads="1"/>
+                    </pic:cNvPicPr>
+                  </pic:nvPicPr>
+                  <pic:blipFill>
+                    <a:blip r:embed="rId6">
+                      <a:extLst>
+                        <a:ext uri="{28A0092B-C50C-407E-A947-70E740481C1C}">
+                          <a14:useLocalDpi xmlns:a14="http://schemas.microsoft.com/office/drawing/2010/main" val="0"/>
+                        </a:ext>
+                      </a:extLst>
+                    </a:blip>
+                    <a:srcRect/>
+                    <a:stretch>
+                      <a:fillRect/>
+                    </a:stretch>
+                  </pic:blipFill>
+                  <pic:spPr bwMode="auto">
+                    <a:xfrm>
+                      <a:off x="0" y="0"/>
+                      <a:ext cx="4725745" cy="3545591"/>
+                    </a:xfrm>
+                    <a:prstGeom prst="rect">
+                      <a:avLst/>
+                    </a:prstGeom>
+                    <a:noFill/>
+                    <a:ln>
+                      <a:noFill/>
+                    </a:ln>
+                  </pic:spPr>
+                </pic:pic>
+              </a:graphicData>
+            </a:graphic>
+          </wp:inline>
+        </w:drawing>
+      </w:r>
     </w:p>
     <w:p>
       <w:pPr>
@@ -2787,6 +3051,7 @@
           <w:color w:val="000000"/>
           <w:shd w:val="clear" w:color="auto" w:fill="EEFFDE"/>
         </w:rPr>
+        <w:lastRenderedPageBreak/>
         <w:t>100%</w:t>
       </w:r>
     </w:p>
@@ -2849,18 +3114,263 @@
           <w:shd w:val="clear" w:color="auto" w:fill="EEFFDE"/>
         </w:rPr>
       </w:pPr>
-    </w:p>
-    <w:p>
-      <w:pPr>
-        <w:rPr>
-          <w:rFonts w:ascii="Arial" w:hAnsi="Arial" w:cs="Arial"/>
-        </w:rPr>
-      </w:pPr>
-      <w:r>
-        <w:rPr>
-          <w:rFonts w:ascii="Arial" w:hAnsi="Arial" w:cs="Arial"/>
-        </w:rPr>
-        <w:t>As is to be expected, we can generally see that as our amount of knowledge increases, so too does the average completion time decrease =)</w:t>
+      <w:r>
+        <w:rPr>
+          <w:noProof/>
+        </w:rPr>
+        <w:drawing>
+          <wp:inline distT="0" distB="0" distL="0" distR="0" wp14:anchorId="6FE9D40E" wp14:editId="2CD9CA2B">
+            <wp:extent cx="4384964" cy="3289912"/>
+            <wp:effectExtent l="0" t="0" r="0" b="6350"/>
+            <wp:docPr id="3" name="Picture 3" descr="Chart, histogram&#10;&#10;Description automatically generated"/>
+            <wp:cNvGraphicFramePr>
+              <a:graphicFrameLocks xmlns:a="http://schemas.openxmlformats.org/drawingml/2006/main" noChangeAspect="1"/>
+            </wp:cNvGraphicFramePr>
+            <a:graphic xmlns:a="http://schemas.openxmlformats.org/drawingml/2006/main">
+              <a:graphicData uri="http://schemas.openxmlformats.org/drawingml/2006/picture">
+                <pic:pic xmlns:pic="http://schemas.openxmlformats.org/drawingml/2006/picture">
+                  <pic:nvPicPr>
+                    <pic:cNvPr id="3" name="Picture 3" descr="Chart, histogram&#10;&#10;Description automatically generated"/>
+                    <pic:cNvPicPr>
+                      <a:picLocks noChangeAspect="1" noChangeArrowheads="1"/>
+                    </pic:cNvPicPr>
+                  </pic:nvPicPr>
+                  <pic:blipFill>
+                    <a:blip r:embed="rId7">
+                      <a:extLst>
+                        <a:ext uri="{28A0092B-C50C-407E-A947-70E740481C1C}">
+                          <a14:useLocalDpi xmlns:a14="http://schemas.microsoft.com/office/drawing/2010/main" val="0"/>
+                        </a:ext>
+                      </a:extLst>
+                    </a:blip>
+                    <a:srcRect/>
+                    <a:stretch>
+                      <a:fillRect/>
+                    </a:stretch>
+                  </pic:blipFill>
+                  <pic:spPr bwMode="auto">
+                    <a:xfrm>
+                      <a:off x="0" y="0"/>
+                      <a:ext cx="4392232" cy="3295365"/>
+                    </a:xfrm>
+                    <a:prstGeom prst="rect">
+                      <a:avLst/>
+                    </a:prstGeom>
+                    <a:noFill/>
+                    <a:ln>
+                      <a:noFill/>
+                    </a:ln>
+                  </pic:spPr>
+                </pic:pic>
+              </a:graphicData>
+            </a:graphic>
+          </wp:inline>
+        </w:drawing>
+      </w:r>
+    </w:p>
+    <w:p>
+      <w:pPr>
+        <w:rPr>
+          <w:rFonts w:ascii="Roboto" w:hAnsi="Roboto"/>
+          <w:color w:val="000000"/>
+          <w:shd w:val="clear" w:color="auto" w:fill="EEFFDE"/>
+        </w:rPr>
+      </w:pPr>
+    </w:p>
+    <w:p>
+      <w:pPr>
+        <w:rPr>
+          <w:rFonts w:ascii="Arial" w:hAnsi="Arial" w:cs="Arial"/>
+        </w:rPr>
+      </w:pPr>
+    </w:p>
+    <w:p>
+      <w:pPr>
+        <w:rPr>
+          <w:rFonts w:ascii="Arial" w:hAnsi="Arial" w:cs="Arial"/>
+        </w:rPr>
+      </w:pPr>
+      <w:r>
+        <w:rPr>
+          <w:rFonts w:ascii="Arial" w:hAnsi="Arial" w:cs="Arial"/>
+        </w:rPr>
+        <w:t>The difference between 50</w:t>
+      </w:r>
+      <w:r>
+        <w:rPr>
+          <w:rFonts w:ascii="Arial" w:hAnsi="Arial" w:cs="Arial"/>
+          <w:vertAlign w:val="superscript"/>
+        </w:rPr>
+        <w:t>th</w:t>
+      </w:r>
+      <w:r>
+        <w:rPr>
+          <w:rFonts w:ascii="Arial" w:hAnsi="Arial" w:cs="Arial"/>
+        </w:rPr>
+        <w:t xml:space="preserve"> to 95</w:t>
+      </w:r>
+      <w:r>
+        <w:rPr>
+          <w:rFonts w:ascii="Arial" w:hAnsi="Arial" w:cs="Arial"/>
+          <w:vertAlign w:val="superscript"/>
+        </w:rPr>
+        <w:t>th</w:t>
+      </w:r>
+      <w:r>
+        <w:rPr>
+          <w:rFonts w:ascii="Arial" w:hAnsi="Arial" w:cs="Arial"/>
+        </w:rPr>
+        <w:t xml:space="preserve"> percentiles </w:t>
+      </w:r>
+      <w:r>
+        <w:rPr>
+          <w:rFonts w:ascii="Arial" w:hAnsi="Arial" w:cs="Arial"/>
+        </w:rPr>
+        <w:t>remain</w:t>
+      </w:r>
+      <w:r>
+        <w:rPr>
+          <w:rFonts w:ascii="Arial" w:hAnsi="Arial" w:cs="Arial"/>
+        </w:rPr>
+        <w:t xml:space="preserve"> roughly the same.</w:t>
+      </w:r>
+    </w:p>
+    <w:p>
+      <w:pPr>
+        <w:rPr>
+          <w:rFonts w:ascii="Roboto" w:hAnsi="Roboto"/>
+          <w:color w:val="000000"/>
+          <w:shd w:val="clear" w:color="auto" w:fill="EEFFDE"/>
+        </w:rPr>
+      </w:pPr>
+    </w:p>
+    <w:p>
+      <w:pPr>
+        <w:rPr>
+          <w:rFonts w:ascii="Arial" w:hAnsi="Arial" w:cs="Arial"/>
+        </w:rPr>
+      </w:pPr>
+      <w:r>
+        <w:rPr>
+          <w:rFonts w:ascii="Arial" w:hAnsi="Arial" w:cs="Arial"/>
+        </w:rPr>
+        <w:t>As is to be expected</w:t>
+      </w:r>
+      <w:r>
+        <w:rPr>
+          <w:rFonts w:ascii="Arial" w:hAnsi="Arial" w:cs="Arial"/>
+        </w:rPr>
+        <w:t xml:space="preserve"> however</w:t>
+      </w:r>
+      <w:r>
+        <w:rPr>
+          <w:rFonts w:ascii="Arial" w:hAnsi="Arial" w:cs="Arial"/>
+        </w:rPr>
+        <w:t>, we can generally see that as our amount of knowledge increases, so too does the average completion time decrease =)</w:t>
+      </w:r>
+    </w:p>
+    <w:p>
+      <w:pPr>
+        <w:rPr>
+          <w:rFonts w:ascii="Arial" w:hAnsi="Arial" w:cs="Arial"/>
+        </w:rPr>
+      </w:pPr>
+    </w:p>
+    <w:p>
+      <w:pPr>
+        <w:rPr>
+          <w:rFonts w:ascii="Arial" w:hAnsi="Arial" w:cs="Arial"/>
+        </w:rPr>
+      </w:pPr>
+      <w:r>
+        <w:rPr>
+          <w:rFonts w:ascii="Arial" w:hAnsi="Arial" w:cs="Arial"/>
+        </w:rPr>
+        <w:t>Some more observations worth noting</w:t>
+      </w:r>
+      <w:r>
+        <w:rPr>
+          <w:rFonts w:ascii="Arial" w:hAnsi="Arial" w:cs="Arial"/>
+        </w:rPr>
+        <w:t>:</w:t>
+      </w:r>
+    </w:p>
+    <w:p>
+      <w:pPr>
+        <w:pStyle w:val="ListParagraph"/>
+        <w:numPr>
+          <w:ilvl w:val="0"/>
+          <w:numId w:val="10"/>
+        </w:numPr>
+        <w:rPr>
+          <w:rFonts w:ascii="Arial" w:hAnsi="Arial" w:cs="Arial"/>
+        </w:rPr>
+      </w:pPr>
+      <w:r>
+        <w:rPr>
+          <w:rFonts w:ascii="Arial" w:hAnsi="Arial" w:cs="Arial"/>
+        </w:rPr>
+        <w:t>There are some 1-2% of extreme outliers from 40 to 60 range in the 0% case, which is not present for both the 50% nor 100% cases</w:t>
+      </w:r>
+    </w:p>
+    <w:p>
+      <w:pPr>
+        <w:pStyle w:val="ListParagraph"/>
+        <w:numPr>
+          <w:ilvl w:val="0"/>
+          <w:numId w:val="10"/>
+        </w:numPr>
+        <w:rPr>
+          <w:rFonts w:ascii="Arial" w:hAnsi="Arial" w:cs="Arial"/>
+        </w:rPr>
+      </w:pPr>
+      <w:r>
+        <w:rPr>
+          <w:rFonts w:ascii="Arial" w:hAnsi="Arial" w:cs="Arial"/>
+        </w:rPr>
+        <w:t xml:space="preserve">The difference between 50% and 100% may be a bit hard to spot. Note however that </w:t>
+      </w:r>
+      <w:r>
+        <w:rPr>
+          <w:rFonts w:ascii="Arial" w:hAnsi="Arial" w:cs="Arial"/>
+          <w:b/>
+          <w:bCs/>
+        </w:rPr>
+        <w:t>a lot</w:t>
+      </w:r>
+      <w:r>
+        <w:rPr>
+          <w:rFonts w:ascii="Arial" w:hAnsi="Arial" w:cs="Arial"/>
+        </w:rPr>
+        <w:t xml:space="preserve"> of the </w:t>
+      </w:r>
+      <w:r>
+        <w:rPr>
+          <w:rFonts w:ascii="Arial" w:hAnsi="Arial" w:cs="Arial"/>
+          <w:b/>
+          <w:bCs/>
+        </w:rPr>
+        <w:t xml:space="preserve">10-20 </w:t>
+      </w:r>
+      <w:r>
+        <w:rPr>
+          <w:rFonts w:ascii="Arial" w:hAnsi="Arial" w:cs="Arial"/>
+        </w:rPr>
+        <w:t xml:space="preserve">range was “pulled” over to the </w:t>
+      </w:r>
+      <w:r>
+        <w:rPr>
+          <w:rFonts w:ascii="Arial" w:hAnsi="Arial" w:cs="Arial"/>
+          <w:b/>
+          <w:bCs/>
+        </w:rPr>
+        <w:t xml:space="preserve">0-10 </w:t>
+      </w:r>
+      <w:r>
+        <w:rPr>
+          <w:rFonts w:ascii="Arial" w:hAnsi="Arial" w:cs="Arial"/>
+        </w:rPr>
+        <w:t>case for 100%! Moreover, we can see for the 50% case the maximum is around 45, while that for the 100% case is around 37.</w:t>
       </w:r>
     </w:p>
     <w:sectPr>
@@ -3908,6 +4418,119 @@
         </w:tabs>
         <w:ind w:left="3600" w:hanging="360"/>
       </w:pPr>
+    </w:lvl>
+  </w:abstractNum>
+  <w:abstractNum w:abstractNumId="9" w15:restartNumberingAfterBreak="0">
+    <w:nsid w:val="722427DB"/>
+    <w:multiLevelType w:val="hybridMultilevel"/>
+    <w:tmpl w:val="50D45BF4"/>
+    <w:lvl w:ilvl="0" w:tplc="48090001">
+      <w:start w:val="1"/>
+      <w:numFmt w:val="bullet"/>
+      <w:lvlText w:val=""/>
+      <w:lvlJc w:val="left"/>
+      <w:pPr>
+        <w:ind w:left="720" w:hanging="360"/>
+      </w:pPr>
+      <w:rPr>
+        <w:rFonts w:ascii="Symbol" w:hAnsi="Symbol" w:hint="default"/>
+      </w:rPr>
+    </w:lvl>
+    <w:lvl w:ilvl="1" w:tplc="48090003" w:tentative="1">
+      <w:start w:val="1"/>
+      <w:numFmt w:val="bullet"/>
+      <w:lvlText w:val="o"/>
+      <w:lvlJc w:val="left"/>
+      <w:pPr>
+        <w:ind w:left="1440" w:hanging="360"/>
+      </w:pPr>
+      <w:rPr>
+        <w:rFonts w:ascii="Courier New" w:hAnsi="Courier New" w:cs="Courier New" w:hint="default"/>
+      </w:rPr>
+    </w:lvl>
+    <w:lvl w:ilvl="2" w:tplc="48090005" w:tentative="1">
+      <w:start w:val="1"/>
+      <w:numFmt w:val="bullet"/>
+      <w:lvlText w:val=""/>
+      <w:lvlJc w:val="left"/>
+      <w:pPr>
+        <w:ind w:left="2160" w:hanging="360"/>
+      </w:pPr>
+      <w:rPr>
+        <w:rFonts w:ascii="Wingdings" w:hAnsi="Wingdings" w:hint="default"/>
+      </w:rPr>
+    </w:lvl>
+    <w:lvl w:ilvl="3" w:tplc="48090001" w:tentative="1">
+      <w:start w:val="1"/>
+      <w:numFmt w:val="bullet"/>
+      <w:lvlText w:val=""/>
+      <w:lvlJc w:val="left"/>
+      <w:pPr>
+        <w:ind w:left="2880" w:hanging="360"/>
+      </w:pPr>
+      <w:rPr>
+        <w:rFonts w:ascii="Symbol" w:hAnsi="Symbol" w:hint="default"/>
+      </w:rPr>
+    </w:lvl>
+    <w:lvl w:ilvl="4" w:tplc="48090003" w:tentative="1">
+      <w:start w:val="1"/>
+      <w:numFmt w:val="bullet"/>
+      <w:lvlText w:val="o"/>
+      <w:lvlJc w:val="left"/>
+      <w:pPr>
+        <w:ind w:left="3600" w:hanging="360"/>
+      </w:pPr>
+      <w:rPr>
+        <w:rFonts w:ascii="Courier New" w:hAnsi="Courier New" w:cs="Courier New" w:hint="default"/>
+      </w:rPr>
+    </w:lvl>
+    <w:lvl w:ilvl="5" w:tplc="48090005" w:tentative="1">
+      <w:start w:val="1"/>
+      <w:numFmt w:val="bullet"/>
+      <w:lvlText w:val=""/>
+      <w:lvlJc w:val="left"/>
+      <w:pPr>
+        <w:ind w:left="4320" w:hanging="360"/>
+      </w:pPr>
+      <w:rPr>
+        <w:rFonts w:ascii="Wingdings" w:hAnsi="Wingdings" w:hint="default"/>
+      </w:rPr>
+    </w:lvl>
+    <w:lvl w:ilvl="6" w:tplc="48090001" w:tentative="1">
+      <w:start w:val="1"/>
+      <w:numFmt w:val="bullet"/>
+      <w:lvlText w:val=""/>
+      <w:lvlJc w:val="left"/>
+      <w:pPr>
+        <w:ind w:left="5040" w:hanging="360"/>
+      </w:pPr>
+      <w:rPr>
+        <w:rFonts w:ascii="Symbol" w:hAnsi="Symbol" w:hint="default"/>
+      </w:rPr>
+    </w:lvl>
+    <w:lvl w:ilvl="7" w:tplc="48090003" w:tentative="1">
+      <w:start w:val="1"/>
+      <w:numFmt w:val="bullet"/>
+      <w:lvlText w:val="o"/>
+      <w:lvlJc w:val="left"/>
+      <w:pPr>
+        <w:ind w:left="5760" w:hanging="360"/>
+      </w:pPr>
+      <w:rPr>
+        <w:rFonts w:ascii="Courier New" w:hAnsi="Courier New" w:cs="Courier New" w:hint="default"/>
+      </w:rPr>
+    </w:lvl>
+    <w:lvl w:ilvl="8" w:tplc="48090005" w:tentative="1">
+      <w:start w:val="1"/>
+      <w:numFmt w:val="bullet"/>
+      <w:lvlText w:val=""/>
+      <w:lvlJc w:val="left"/>
+      <w:pPr>
+        <w:ind w:left="6480" w:hanging="360"/>
+      </w:pPr>
+      <w:rPr>
+        <w:rFonts w:ascii="Wingdings" w:hAnsi="Wingdings" w:hint="default"/>
+      </w:rPr>
     </w:lvl>
   </w:abstractNum>
   <w:num w:numId="1">
@@ -3936,6 +4559,9 @@
   </w:num>
   <w:num w:numId="9">
     <w:abstractNumId w:val="4"/>
+  </w:num>
+  <w:num w:numId="10">
+    <w:abstractNumId w:val="9"/>
   </w:num>
 </w:numbering>
 </file>

</xml_diff>